<commit_message>
here is end to end complete activity recognixation model
</commit_message>
<xml_diff>
--- a/Human Activity Recognition from Video Streams Report.docx
+++ b/Human Activity Recognition from Video Streams Report.docx
@@ -566,8 +566,6 @@
           <w:szCs w:val="48"/>
         </w:rPr>
       </w:pPr>
-      <w:bookmarkStart w:id="0" w:name="_GoBack"/>
-      <w:bookmarkEnd w:id="0"/>
       <w:r>
         <w:rPr>
           <w:rFonts w:ascii="Times New Roman" w:eastAsia="Times New Roman" w:hAnsi="Times New Roman" w:cs="Times New Roman"/>
@@ -13828,7 +13826,12 @@
           <w:szCs w:val="48"/>
         </w:rPr>
       </w:pPr>
-      <w:r>
+    </w:p>
+    <w:p>
+      <w:pPr>
+        <w:spacing w:before="100" w:beforeAutospacing="1" w:after="100" w:afterAutospacing="1" w:line="240" w:lineRule="auto"/>
+        <w:jc w:val="both"/>
+        <w:outlineLvl w:val="0"/>
         <w:rPr>
           <w:rFonts w:ascii="Times New Roman" w:eastAsia="Times New Roman" w:hAnsi="Times New Roman" w:cs="Times New Roman"/>
           <w:b/>
@@ -13837,6 +13840,64 @@
           <w:sz w:val="48"/>
           <w:szCs w:val="48"/>
         </w:rPr>
+      </w:pPr>
+    </w:p>
+    <w:p>
+      <w:pPr>
+        <w:spacing w:before="100" w:beforeAutospacing="1" w:after="100" w:afterAutospacing="1" w:line="240" w:lineRule="auto"/>
+        <w:jc w:val="both"/>
+        <w:outlineLvl w:val="0"/>
+        <w:rPr>
+          <w:rFonts w:ascii="Times New Roman" w:eastAsia="Times New Roman" w:hAnsi="Times New Roman" w:cs="Times New Roman"/>
+          <w:b/>
+          <w:bCs/>
+          <w:kern w:val="36"/>
+          <w:sz w:val="48"/>
+          <w:szCs w:val="48"/>
+        </w:rPr>
+      </w:pPr>
+    </w:p>
+    <w:p>
+      <w:pPr>
+        <w:spacing w:before="100" w:beforeAutospacing="1" w:after="100" w:afterAutospacing="1" w:line="240" w:lineRule="auto"/>
+        <w:jc w:val="both"/>
+        <w:outlineLvl w:val="0"/>
+        <w:rPr>
+          <w:rFonts w:ascii="Times New Roman" w:eastAsia="Times New Roman" w:hAnsi="Times New Roman" w:cs="Times New Roman"/>
+          <w:b/>
+          <w:bCs/>
+          <w:kern w:val="36"/>
+          <w:sz w:val="48"/>
+          <w:szCs w:val="48"/>
+        </w:rPr>
+      </w:pPr>
+    </w:p>
+    <w:p>
+      <w:pPr>
+        <w:spacing w:before="100" w:beforeAutospacing="1" w:after="100" w:afterAutospacing="1" w:line="240" w:lineRule="auto"/>
+        <w:jc w:val="both"/>
+        <w:outlineLvl w:val="0"/>
+        <w:rPr>
+          <w:rFonts w:ascii="Times New Roman" w:eastAsia="Times New Roman" w:hAnsi="Times New Roman" w:cs="Times New Roman"/>
+          <w:b/>
+          <w:bCs/>
+          <w:kern w:val="36"/>
+          <w:sz w:val="48"/>
+          <w:szCs w:val="48"/>
+        </w:rPr>
+      </w:pPr>
+      <w:bookmarkStart w:id="0" w:name="_GoBack"/>
+      <w:bookmarkEnd w:id="0"/>
+      <w:r>
+        <w:rPr>
+          <w:rFonts w:ascii="Times New Roman" w:eastAsia="Times New Roman" w:hAnsi="Times New Roman" w:cs="Times New Roman"/>
+          <w:b/>
+          <w:bCs/>
+          <w:kern w:val="36"/>
+          <w:sz w:val="48"/>
+          <w:szCs w:val="48"/>
+        </w:rPr>
+        <w:lastRenderedPageBreak/>
         <w:t>9. Appendices</w:t>
       </w:r>
     </w:p>
@@ -13852,7 +13913,6 @@
           <w:sz w:val="24"/>
           <w:szCs w:val="24"/>
         </w:rPr>
-        <w:lastRenderedPageBreak/>
         <w:drawing>
           <wp:inline distT="0" distB="0" distL="0" distR="0">
             <wp:extent cx="6048094" cy="2520039"/>

</xml_diff>